<commit_message>
2014 03 21 11:38
Alereção na lista de tarefas
</commit_message>
<xml_diff>
--- a/Tabelas de atividades.docx
+++ b/Tabelas de atividades.docx
@@ -15,8 +15,9 @@
       </w:tblPr>
       <w:tblGrid>
         <w:gridCol w:w="720"/>
-        <w:gridCol w:w="5670"/>
-        <w:gridCol w:w="1052"/>
+        <w:gridCol w:w="806"/>
+        <w:gridCol w:w="4946"/>
+        <w:gridCol w:w="970"/>
         <w:gridCol w:w="1278"/>
       </w:tblGrid>
       <w:tr>
@@ -47,7 +48,28 @@
         </w:tc>
         <w:tc>
           <w:tcPr>
-            <w:tcW w:w="5670" w:type="dxa"/>
+            <w:tcW w:w="806" w:type="dxa"/>
+            <w:shd w:val="clear" w:color="auto" w:fill="FABF8F" w:themeFill="accent6" w:themeFillTint="99"/>
+            <w:vAlign w:val="center"/>
+          </w:tcPr>
+          <w:p>
+            <w:pPr>
+              <w:jc w:val="center"/>
+              <w:rPr>
+                <w:b/>
+              </w:rPr>
+            </w:pPr>
+            <w:r>
+              <w:rPr>
+                <w:b/>
+              </w:rPr>
+              <w:t>Ciclo</w:t>
+            </w:r>
+          </w:p>
+        </w:tc>
+        <w:tc>
+          <w:tcPr>
+            <w:tcW w:w="4946" w:type="dxa"/>
             <w:shd w:val="clear" w:color="auto" w:fill="FABF8F" w:themeFill="accent6" w:themeFillTint="99"/>
             <w:vAlign w:val="center"/>
           </w:tcPr>
@@ -75,7 +97,7 @@
         </w:tc>
         <w:tc>
           <w:tcPr>
-            <w:tcW w:w="1052" w:type="dxa"/>
+            <w:tcW w:w="970" w:type="dxa"/>
             <w:shd w:val="clear" w:color="auto" w:fill="FABF8F" w:themeFill="accent6" w:themeFillTint="99"/>
             <w:vAlign w:val="center"/>
           </w:tcPr>
@@ -120,7 +142,7 @@
         <w:tc>
           <w:tcPr>
             <w:tcW w:w="720" w:type="dxa"/>
-            <w:shd w:val="clear" w:color="auto" w:fill="B8CCE4" w:themeFill="accent1" w:themeFillTint="66"/>
+            <w:shd w:val="clear" w:color="auto" w:fill="F2F2F2" w:themeFill="background1" w:themeFillShade="F2"/>
           </w:tcPr>
           <w:p>
             <w:pPr>
@@ -138,8 +160,24 @@
         </w:tc>
         <w:tc>
           <w:tcPr>
-            <w:tcW w:w="5670" w:type="dxa"/>
-            <w:shd w:val="clear" w:color="auto" w:fill="B8CCE4" w:themeFill="accent1" w:themeFillTint="66"/>
+            <w:tcW w:w="806" w:type="dxa"/>
+            <w:shd w:val="clear" w:color="auto" w:fill="F2F2F2" w:themeFill="background1" w:themeFillShade="F2"/>
+          </w:tcPr>
+          <w:p>
+            <w:pPr>
+              <w:jc w:val="center"/>
+            </w:pPr>
+            <w:proofErr w:type="gramStart"/>
+            <w:r>
+              <w:t>1</w:t>
+            </w:r>
+            <w:proofErr w:type="gramEnd"/>
+          </w:p>
+        </w:tc>
+        <w:tc>
+          <w:tcPr>
+            <w:tcW w:w="4946" w:type="dxa"/>
+            <w:shd w:val="clear" w:color="auto" w:fill="F2F2F2" w:themeFill="background1" w:themeFillShade="F2"/>
           </w:tcPr>
           <w:p>
             <w:pPr>
@@ -168,8 +206,8 @@
         </w:tc>
         <w:tc>
           <w:tcPr>
-            <w:tcW w:w="1052" w:type="dxa"/>
-            <w:shd w:val="clear" w:color="auto" w:fill="B8CCE4" w:themeFill="accent1" w:themeFillTint="66"/>
+            <w:tcW w:w="970" w:type="dxa"/>
+            <w:shd w:val="clear" w:color="auto" w:fill="F2F2F2" w:themeFill="background1" w:themeFillShade="F2"/>
           </w:tcPr>
           <w:p>
             <w:pPr>
@@ -193,7 +231,7 @@
         <w:tc>
           <w:tcPr>
             <w:tcW w:w="1278" w:type="dxa"/>
-            <w:shd w:val="clear" w:color="auto" w:fill="B8CCE4" w:themeFill="accent1" w:themeFillTint="66"/>
+            <w:shd w:val="clear" w:color="auto" w:fill="F2F2F2" w:themeFill="background1" w:themeFillShade="F2"/>
           </w:tcPr>
           <w:p>
             <w:pPr>
@@ -208,10 +246,7 @@
               <w:jc w:val="center"/>
             </w:pPr>
             <w:r>
-              <w:t>04</w:t>
-            </w:r>
-            <w:r>
-              <w:t>/03/2014</w:t>
+              <w:t>04/03/2014</w:t>
             </w:r>
           </w:p>
         </w:tc>
@@ -223,7 +258,7 @@
         <w:tc>
           <w:tcPr>
             <w:tcW w:w="720" w:type="dxa"/>
-            <w:shd w:val="clear" w:color="auto" w:fill="B8CCE4" w:themeFill="accent1" w:themeFillTint="66"/>
+            <w:shd w:val="clear" w:color="auto" w:fill="F2F2F2" w:themeFill="background1" w:themeFillShade="F2"/>
           </w:tcPr>
           <w:p>
             <w:pPr>
@@ -241,8 +276,24 @@
         </w:tc>
         <w:tc>
           <w:tcPr>
-            <w:tcW w:w="5670" w:type="dxa"/>
-            <w:shd w:val="clear" w:color="auto" w:fill="B8CCE4" w:themeFill="accent1" w:themeFillTint="66"/>
+            <w:tcW w:w="806" w:type="dxa"/>
+            <w:shd w:val="clear" w:color="auto" w:fill="F2F2F2" w:themeFill="background1" w:themeFillShade="F2"/>
+          </w:tcPr>
+          <w:p>
+            <w:pPr>
+              <w:jc w:val="center"/>
+            </w:pPr>
+            <w:proofErr w:type="gramStart"/>
+            <w:r>
+              <w:t>1</w:t>
+            </w:r>
+            <w:proofErr w:type="gramEnd"/>
+          </w:p>
+        </w:tc>
+        <w:tc>
+          <w:tcPr>
+            <w:tcW w:w="4946" w:type="dxa"/>
+            <w:shd w:val="clear" w:color="auto" w:fill="F2F2F2" w:themeFill="background1" w:themeFillShade="F2"/>
           </w:tcPr>
           <w:p>
             <w:pPr>
@@ -269,8 +320,8 @@
         </w:tc>
         <w:tc>
           <w:tcPr>
-            <w:tcW w:w="1052" w:type="dxa"/>
-            <w:shd w:val="clear" w:color="auto" w:fill="B8CCE4" w:themeFill="accent1" w:themeFillTint="66"/>
+            <w:tcW w:w="970" w:type="dxa"/>
+            <w:shd w:val="clear" w:color="auto" w:fill="F2F2F2" w:themeFill="background1" w:themeFillShade="F2"/>
           </w:tcPr>
           <w:p>
             <w:pPr>
@@ -296,24 +347,19 @@
         <w:tc>
           <w:tcPr>
             <w:tcW w:w="1278" w:type="dxa"/>
-            <w:shd w:val="clear" w:color="auto" w:fill="B8CCE4" w:themeFill="accent1" w:themeFillTint="66"/>
-          </w:tcPr>
-          <w:p>
-            <w:pPr>
-              <w:jc w:val="center"/>
-            </w:pPr>
-          </w:p>
-          <w:p>
-            <w:pPr>
-              <w:jc w:val="center"/>
-            </w:pPr>
-            <w:r>
-              <w:t>14/03</w:t>
-            </w:r>
-            <w:bookmarkStart w:id="0" w:name="_GoBack"/>
-            <w:bookmarkEnd w:id="0"/>
-            <w:r>
-              <w:t>/2014</w:t>
+            <w:shd w:val="clear" w:color="auto" w:fill="F2F2F2" w:themeFill="background1" w:themeFillShade="F2"/>
+          </w:tcPr>
+          <w:p>
+            <w:pPr>
+              <w:jc w:val="center"/>
+            </w:pPr>
+          </w:p>
+          <w:p>
+            <w:pPr>
+              <w:jc w:val="center"/>
+            </w:pPr>
+            <w:r>
+              <w:t>14/03/2014</w:t>
             </w:r>
           </w:p>
         </w:tc>
@@ -322,7 +368,7 @@
         <w:tc>
           <w:tcPr>
             <w:tcW w:w="720" w:type="dxa"/>
-            <w:shd w:val="clear" w:color="auto" w:fill="B8CCE4" w:themeFill="accent1" w:themeFillTint="66"/>
+            <w:shd w:val="clear" w:color="auto" w:fill="F2F2F2" w:themeFill="background1" w:themeFillShade="F2"/>
           </w:tcPr>
           <w:p>
             <w:pPr>
@@ -340,8 +386,24 @@
         </w:tc>
         <w:tc>
           <w:tcPr>
-            <w:tcW w:w="5670" w:type="dxa"/>
-            <w:shd w:val="clear" w:color="auto" w:fill="B8CCE4" w:themeFill="accent1" w:themeFillTint="66"/>
+            <w:tcW w:w="806" w:type="dxa"/>
+            <w:shd w:val="clear" w:color="auto" w:fill="F2F2F2" w:themeFill="background1" w:themeFillShade="F2"/>
+          </w:tcPr>
+          <w:p>
+            <w:pPr>
+              <w:jc w:val="center"/>
+            </w:pPr>
+            <w:proofErr w:type="gramStart"/>
+            <w:r>
+              <w:t>1</w:t>
+            </w:r>
+            <w:proofErr w:type="gramEnd"/>
+          </w:p>
+        </w:tc>
+        <w:tc>
+          <w:tcPr>
+            <w:tcW w:w="4946" w:type="dxa"/>
+            <w:shd w:val="clear" w:color="auto" w:fill="F2F2F2" w:themeFill="background1" w:themeFillShade="F2"/>
           </w:tcPr>
           <w:p>
             <w:pPr>
@@ -354,8 +416,8 @@
         </w:tc>
         <w:tc>
           <w:tcPr>
-            <w:tcW w:w="1052" w:type="dxa"/>
-            <w:shd w:val="clear" w:color="auto" w:fill="B8CCE4" w:themeFill="accent1" w:themeFillTint="66"/>
+            <w:tcW w:w="970" w:type="dxa"/>
+            <w:shd w:val="clear" w:color="auto" w:fill="F2F2F2" w:themeFill="background1" w:themeFillShade="F2"/>
           </w:tcPr>
           <w:p>
             <w:pPr>
@@ -370,7 +432,7 @@
         <w:tc>
           <w:tcPr>
             <w:tcW w:w="1278" w:type="dxa"/>
-            <w:shd w:val="clear" w:color="auto" w:fill="B8CCE4" w:themeFill="accent1" w:themeFillTint="66"/>
+            <w:shd w:val="clear" w:color="auto" w:fill="F2F2F2" w:themeFill="background1" w:themeFillShade="F2"/>
           </w:tcPr>
           <w:p>
             <w:pPr>
@@ -386,7 +448,7 @@
         <w:tc>
           <w:tcPr>
             <w:tcW w:w="720" w:type="dxa"/>
-            <w:shd w:val="clear" w:color="auto" w:fill="B8CCE4" w:themeFill="accent1" w:themeFillTint="66"/>
+            <w:shd w:val="clear" w:color="auto" w:fill="F2F2F2" w:themeFill="background1" w:themeFillShade="F2"/>
           </w:tcPr>
           <w:p>
             <w:pPr>
@@ -404,8 +466,24 @@
         </w:tc>
         <w:tc>
           <w:tcPr>
-            <w:tcW w:w="5670" w:type="dxa"/>
-            <w:shd w:val="clear" w:color="auto" w:fill="B8CCE4" w:themeFill="accent1" w:themeFillTint="66"/>
+            <w:tcW w:w="806" w:type="dxa"/>
+            <w:shd w:val="clear" w:color="auto" w:fill="F2F2F2" w:themeFill="background1" w:themeFillShade="F2"/>
+          </w:tcPr>
+          <w:p>
+            <w:pPr>
+              <w:jc w:val="center"/>
+            </w:pPr>
+            <w:proofErr w:type="gramStart"/>
+            <w:r>
+              <w:t>2</w:t>
+            </w:r>
+            <w:proofErr w:type="gramEnd"/>
+          </w:p>
+        </w:tc>
+        <w:tc>
+          <w:tcPr>
+            <w:tcW w:w="4946" w:type="dxa"/>
+            <w:shd w:val="clear" w:color="auto" w:fill="F2F2F2" w:themeFill="background1" w:themeFillShade="F2"/>
           </w:tcPr>
           <w:p>
             <w:pPr>
@@ -418,8 +496,8 @@
         </w:tc>
         <w:tc>
           <w:tcPr>
-            <w:tcW w:w="1052" w:type="dxa"/>
-            <w:shd w:val="clear" w:color="auto" w:fill="B8CCE4" w:themeFill="accent1" w:themeFillTint="66"/>
+            <w:tcW w:w="970" w:type="dxa"/>
+            <w:shd w:val="clear" w:color="auto" w:fill="F2F2F2" w:themeFill="background1" w:themeFillShade="F2"/>
           </w:tcPr>
           <w:p>
             <w:pPr>
@@ -434,7 +512,7 @@
         <w:tc>
           <w:tcPr>
             <w:tcW w:w="1278" w:type="dxa"/>
-            <w:shd w:val="clear" w:color="auto" w:fill="B8CCE4" w:themeFill="accent1" w:themeFillTint="66"/>
+            <w:shd w:val="clear" w:color="auto" w:fill="F2F2F2" w:themeFill="background1" w:themeFillShade="F2"/>
           </w:tcPr>
           <w:p>
             <w:pPr>
@@ -447,7 +525,7 @@
         <w:tc>
           <w:tcPr>
             <w:tcW w:w="720" w:type="dxa"/>
-            <w:shd w:val="clear" w:color="auto" w:fill="B8CCE4" w:themeFill="accent1" w:themeFillTint="66"/>
+            <w:shd w:val="clear" w:color="auto" w:fill="F2F2F2" w:themeFill="background1" w:themeFillShade="F2"/>
           </w:tcPr>
           <w:p>
             <w:pPr>
@@ -465,25 +543,38 @@
         </w:tc>
         <w:tc>
           <w:tcPr>
-            <w:tcW w:w="5670" w:type="dxa"/>
-            <w:shd w:val="clear" w:color="auto" w:fill="B8CCE4" w:themeFill="accent1" w:themeFillTint="66"/>
-          </w:tcPr>
-          <w:p>
-            <w:pPr>
-              <w:spacing w:line="276" w:lineRule="auto"/>
-            </w:pPr>
-            <w:r>
-              <w:t>Descrição</w:t>
-            </w:r>
-            <w:r>
-              <w:t xml:space="preserve"> de caso de uso</w:t>
-            </w:r>
-          </w:p>
-        </w:tc>
-        <w:tc>
-          <w:tcPr>
-            <w:tcW w:w="1052" w:type="dxa"/>
-            <w:shd w:val="clear" w:color="auto" w:fill="B8CCE4" w:themeFill="accent1" w:themeFillTint="66"/>
+            <w:tcW w:w="806" w:type="dxa"/>
+            <w:shd w:val="clear" w:color="auto" w:fill="F2F2F2" w:themeFill="background1" w:themeFillShade="F2"/>
+          </w:tcPr>
+          <w:p>
+            <w:pPr>
+              <w:jc w:val="center"/>
+            </w:pPr>
+            <w:proofErr w:type="gramStart"/>
+            <w:r>
+              <w:t>2</w:t>
+            </w:r>
+            <w:proofErr w:type="gramEnd"/>
+          </w:p>
+        </w:tc>
+        <w:tc>
+          <w:tcPr>
+            <w:tcW w:w="4946" w:type="dxa"/>
+            <w:shd w:val="clear" w:color="auto" w:fill="F2F2F2" w:themeFill="background1" w:themeFillShade="F2"/>
+          </w:tcPr>
+          <w:p>
+            <w:pPr>
+              <w:spacing w:line="276" w:lineRule="auto"/>
+            </w:pPr>
+            <w:r>
+              <w:t>Descrição de caso de uso</w:t>
+            </w:r>
+          </w:p>
+        </w:tc>
+        <w:tc>
+          <w:tcPr>
+            <w:tcW w:w="970" w:type="dxa"/>
+            <w:shd w:val="clear" w:color="auto" w:fill="F2F2F2" w:themeFill="background1" w:themeFillShade="F2"/>
           </w:tcPr>
           <w:p>
             <w:pPr>
@@ -498,7 +589,7 @@
         <w:tc>
           <w:tcPr>
             <w:tcW w:w="1278" w:type="dxa"/>
-            <w:shd w:val="clear" w:color="auto" w:fill="B8CCE4" w:themeFill="accent1" w:themeFillTint="66"/>
+            <w:shd w:val="clear" w:color="auto" w:fill="F2F2F2" w:themeFill="background1" w:themeFillShade="F2"/>
           </w:tcPr>
           <w:p>
             <w:pPr>
@@ -511,7 +602,7 @@
         <w:tc>
           <w:tcPr>
             <w:tcW w:w="720" w:type="dxa"/>
-            <w:shd w:val="clear" w:color="auto" w:fill="B8CCE4" w:themeFill="accent1" w:themeFillTint="66"/>
+            <w:shd w:val="clear" w:color="auto" w:fill="F2F2F2" w:themeFill="background1" w:themeFillShade="F2"/>
           </w:tcPr>
           <w:p>
             <w:pPr>
@@ -529,19 +620,38 @@
         </w:tc>
         <w:tc>
           <w:tcPr>
-            <w:tcW w:w="5670" w:type="dxa"/>
-            <w:shd w:val="clear" w:color="auto" w:fill="B8CCE4" w:themeFill="accent1" w:themeFillTint="66"/>
-          </w:tcPr>
-          <w:p>
-            <w:pPr>
-              <w:spacing w:line="276" w:lineRule="auto"/>
-            </w:pPr>
-          </w:p>
-        </w:tc>
-        <w:tc>
-          <w:tcPr>
-            <w:tcW w:w="1052" w:type="dxa"/>
-            <w:shd w:val="clear" w:color="auto" w:fill="B8CCE4" w:themeFill="accent1" w:themeFillTint="66"/>
+            <w:tcW w:w="806" w:type="dxa"/>
+            <w:shd w:val="clear" w:color="auto" w:fill="F2F2F2" w:themeFill="background1" w:themeFillShade="F2"/>
+          </w:tcPr>
+          <w:p>
+            <w:pPr>
+              <w:jc w:val="center"/>
+            </w:pPr>
+            <w:proofErr w:type="gramStart"/>
+            <w:r>
+              <w:t>2</w:t>
+            </w:r>
+            <w:proofErr w:type="gramEnd"/>
+          </w:p>
+        </w:tc>
+        <w:tc>
+          <w:tcPr>
+            <w:tcW w:w="4946" w:type="dxa"/>
+            <w:shd w:val="clear" w:color="auto" w:fill="F2F2F2" w:themeFill="background1" w:themeFillShade="F2"/>
+          </w:tcPr>
+          <w:p>
+            <w:pPr>
+              <w:spacing w:line="276" w:lineRule="auto"/>
+            </w:pPr>
+            <w:r>
+              <w:t>Escolher um caso de uso</w:t>
+            </w:r>
+          </w:p>
+        </w:tc>
+        <w:tc>
+          <w:tcPr>
+            <w:tcW w:w="970" w:type="dxa"/>
+            <w:shd w:val="clear" w:color="auto" w:fill="F2F2F2" w:themeFill="background1" w:themeFillShade="F2"/>
           </w:tcPr>
           <w:p>
             <w:pPr>
@@ -556,7 +666,7 @@
         <w:tc>
           <w:tcPr>
             <w:tcW w:w="1278" w:type="dxa"/>
-            <w:shd w:val="clear" w:color="auto" w:fill="B8CCE4" w:themeFill="accent1" w:themeFillTint="66"/>
+            <w:shd w:val="clear" w:color="auto" w:fill="F2F2F2" w:themeFill="background1" w:themeFillShade="F2"/>
           </w:tcPr>
           <w:p>
             <w:pPr>
@@ -569,7 +679,7 @@
         <w:tc>
           <w:tcPr>
             <w:tcW w:w="720" w:type="dxa"/>
-            <w:shd w:val="clear" w:color="auto" w:fill="B8CCE4" w:themeFill="accent1" w:themeFillTint="66"/>
+            <w:shd w:val="clear" w:color="auto" w:fill="F2F2F2" w:themeFill="background1" w:themeFillShade="F2"/>
           </w:tcPr>
           <w:p>
             <w:pPr>
@@ -587,19 +697,32 @@
         </w:tc>
         <w:tc>
           <w:tcPr>
-            <w:tcW w:w="5670" w:type="dxa"/>
-            <w:shd w:val="clear" w:color="auto" w:fill="B8CCE4" w:themeFill="accent1" w:themeFillTint="66"/>
-          </w:tcPr>
-          <w:p>
-            <w:pPr>
-              <w:spacing w:line="276" w:lineRule="auto"/>
-            </w:pPr>
-          </w:p>
-        </w:tc>
-        <w:tc>
-          <w:tcPr>
-            <w:tcW w:w="1052" w:type="dxa"/>
-            <w:shd w:val="clear" w:color="auto" w:fill="B8CCE4" w:themeFill="accent1" w:themeFillTint="66"/>
+            <w:tcW w:w="806" w:type="dxa"/>
+            <w:shd w:val="clear" w:color="auto" w:fill="F2F2F2" w:themeFill="background1" w:themeFillShade="F2"/>
+          </w:tcPr>
+          <w:p>
+            <w:pPr>
+              <w:jc w:val="center"/>
+            </w:pPr>
+          </w:p>
+        </w:tc>
+        <w:tc>
+          <w:tcPr>
+            <w:tcW w:w="4946" w:type="dxa"/>
+            <w:shd w:val="clear" w:color="auto" w:fill="F2F2F2" w:themeFill="background1" w:themeFillShade="F2"/>
+          </w:tcPr>
+          <w:p>
+            <w:pPr>
+              <w:spacing w:line="276" w:lineRule="auto"/>
+            </w:pPr>
+            <w:bookmarkStart w:id="0" w:name="_GoBack"/>
+            <w:bookmarkEnd w:id="0"/>
+          </w:p>
+        </w:tc>
+        <w:tc>
+          <w:tcPr>
+            <w:tcW w:w="970" w:type="dxa"/>
+            <w:shd w:val="clear" w:color="auto" w:fill="F2F2F2" w:themeFill="background1" w:themeFillShade="F2"/>
           </w:tcPr>
           <w:p>
             <w:pPr>
@@ -614,7 +737,7 @@
         <w:tc>
           <w:tcPr>
             <w:tcW w:w="1278" w:type="dxa"/>
-            <w:shd w:val="clear" w:color="auto" w:fill="B8CCE4" w:themeFill="accent1" w:themeFillTint="66"/>
+            <w:shd w:val="clear" w:color="auto" w:fill="F2F2F2" w:themeFill="background1" w:themeFillShade="F2"/>
           </w:tcPr>
           <w:p>
             <w:pPr>
@@ -627,7 +750,7 @@
         <w:tc>
           <w:tcPr>
             <w:tcW w:w="720" w:type="dxa"/>
-            <w:shd w:val="clear" w:color="auto" w:fill="B8CCE4" w:themeFill="accent1" w:themeFillTint="66"/>
+            <w:shd w:val="clear" w:color="auto" w:fill="F2F2F2" w:themeFill="background1" w:themeFillShade="F2"/>
           </w:tcPr>
           <w:p>
             <w:pPr>
@@ -645,19 +768,30 @@
         </w:tc>
         <w:tc>
           <w:tcPr>
-            <w:tcW w:w="5670" w:type="dxa"/>
-            <w:shd w:val="clear" w:color="auto" w:fill="B8CCE4" w:themeFill="accent1" w:themeFillTint="66"/>
-          </w:tcPr>
-          <w:p>
-            <w:pPr>
-              <w:spacing w:line="276" w:lineRule="auto"/>
-            </w:pPr>
-          </w:p>
-        </w:tc>
-        <w:tc>
-          <w:tcPr>
-            <w:tcW w:w="1052" w:type="dxa"/>
-            <w:shd w:val="clear" w:color="auto" w:fill="B8CCE4" w:themeFill="accent1" w:themeFillTint="66"/>
+            <w:tcW w:w="806" w:type="dxa"/>
+            <w:shd w:val="clear" w:color="auto" w:fill="F2F2F2" w:themeFill="background1" w:themeFillShade="F2"/>
+          </w:tcPr>
+          <w:p>
+            <w:pPr>
+              <w:jc w:val="center"/>
+            </w:pPr>
+          </w:p>
+        </w:tc>
+        <w:tc>
+          <w:tcPr>
+            <w:tcW w:w="4946" w:type="dxa"/>
+            <w:shd w:val="clear" w:color="auto" w:fill="F2F2F2" w:themeFill="background1" w:themeFillShade="F2"/>
+          </w:tcPr>
+          <w:p>
+            <w:pPr>
+              <w:spacing w:line="276" w:lineRule="auto"/>
+            </w:pPr>
+          </w:p>
+        </w:tc>
+        <w:tc>
+          <w:tcPr>
+            <w:tcW w:w="970" w:type="dxa"/>
+            <w:shd w:val="clear" w:color="auto" w:fill="F2F2F2" w:themeFill="background1" w:themeFillShade="F2"/>
           </w:tcPr>
           <w:p>
             <w:pPr>
@@ -672,7 +806,7 @@
         <w:tc>
           <w:tcPr>
             <w:tcW w:w="1278" w:type="dxa"/>
-            <w:shd w:val="clear" w:color="auto" w:fill="B8CCE4" w:themeFill="accent1" w:themeFillTint="66"/>
+            <w:shd w:val="clear" w:color="auto" w:fill="F2F2F2" w:themeFill="background1" w:themeFillShade="F2"/>
           </w:tcPr>
           <w:p>
             <w:pPr>
@@ -685,7 +819,7 @@
         <w:tc>
           <w:tcPr>
             <w:tcW w:w="720" w:type="dxa"/>
-            <w:shd w:val="clear" w:color="auto" w:fill="B8CCE4" w:themeFill="accent1" w:themeFillTint="66"/>
+            <w:shd w:val="clear" w:color="auto" w:fill="F2F2F2" w:themeFill="background1" w:themeFillShade="F2"/>
           </w:tcPr>
           <w:p>
             <w:pPr>
@@ -703,19 +837,30 @@
         </w:tc>
         <w:tc>
           <w:tcPr>
-            <w:tcW w:w="5670" w:type="dxa"/>
-            <w:shd w:val="clear" w:color="auto" w:fill="B8CCE4" w:themeFill="accent1" w:themeFillTint="66"/>
-          </w:tcPr>
-          <w:p>
-            <w:pPr>
-              <w:spacing w:line="276" w:lineRule="auto"/>
-            </w:pPr>
-          </w:p>
-        </w:tc>
-        <w:tc>
-          <w:tcPr>
-            <w:tcW w:w="1052" w:type="dxa"/>
-            <w:shd w:val="clear" w:color="auto" w:fill="B8CCE4" w:themeFill="accent1" w:themeFillTint="66"/>
+            <w:tcW w:w="806" w:type="dxa"/>
+            <w:shd w:val="clear" w:color="auto" w:fill="F2F2F2" w:themeFill="background1" w:themeFillShade="F2"/>
+          </w:tcPr>
+          <w:p>
+            <w:pPr>
+              <w:jc w:val="center"/>
+            </w:pPr>
+          </w:p>
+        </w:tc>
+        <w:tc>
+          <w:tcPr>
+            <w:tcW w:w="4946" w:type="dxa"/>
+            <w:shd w:val="clear" w:color="auto" w:fill="F2F2F2" w:themeFill="background1" w:themeFillShade="F2"/>
+          </w:tcPr>
+          <w:p>
+            <w:pPr>
+              <w:spacing w:line="276" w:lineRule="auto"/>
+            </w:pPr>
+          </w:p>
+        </w:tc>
+        <w:tc>
+          <w:tcPr>
+            <w:tcW w:w="970" w:type="dxa"/>
+            <w:shd w:val="clear" w:color="auto" w:fill="F2F2F2" w:themeFill="background1" w:themeFillShade="F2"/>
           </w:tcPr>
           <w:p>
             <w:pPr>
@@ -730,7 +875,7 @@
         <w:tc>
           <w:tcPr>
             <w:tcW w:w="1278" w:type="dxa"/>
-            <w:shd w:val="clear" w:color="auto" w:fill="B8CCE4" w:themeFill="accent1" w:themeFillTint="66"/>
+            <w:shd w:val="clear" w:color="auto" w:fill="F2F2F2" w:themeFill="background1" w:themeFillShade="F2"/>
           </w:tcPr>
           <w:p>
             <w:pPr>
@@ -743,7 +888,7 @@
         <w:tc>
           <w:tcPr>
             <w:tcW w:w="720" w:type="dxa"/>
-            <w:shd w:val="clear" w:color="auto" w:fill="B8CCE4" w:themeFill="accent1" w:themeFillTint="66"/>
+            <w:shd w:val="clear" w:color="auto" w:fill="F2F2F2" w:themeFill="background1" w:themeFillShade="F2"/>
           </w:tcPr>
           <w:p>
             <w:pPr>
@@ -761,19 +906,30 @@
         </w:tc>
         <w:tc>
           <w:tcPr>
-            <w:tcW w:w="5670" w:type="dxa"/>
-            <w:shd w:val="clear" w:color="auto" w:fill="B8CCE4" w:themeFill="accent1" w:themeFillTint="66"/>
-          </w:tcPr>
-          <w:p>
-            <w:pPr>
-              <w:spacing w:line="276" w:lineRule="auto"/>
-            </w:pPr>
-          </w:p>
-        </w:tc>
-        <w:tc>
-          <w:tcPr>
-            <w:tcW w:w="1052" w:type="dxa"/>
-            <w:shd w:val="clear" w:color="auto" w:fill="B8CCE4" w:themeFill="accent1" w:themeFillTint="66"/>
+            <w:tcW w:w="806" w:type="dxa"/>
+            <w:shd w:val="clear" w:color="auto" w:fill="F2F2F2" w:themeFill="background1" w:themeFillShade="F2"/>
+          </w:tcPr>
+          <w:p>
+            <w:pPr>
+              <w:jc w:val="center"/>
+            </w:pPr>
+          </w:p>
+        </w:tc>
+        <w:tc>
+          <w:tcPr>
+            <w:tcW w:w="4946" w:type="dxa"/>
+            <w:shd w:val="clear" w:color="auto" w:fill="F2F2F2" w:themeFill="background1" w:themeFillShade="F2"/>
+          </w:tcPr>
+          <w:p>
+            <w:pPr>
+              <w:spacing w:line="276" w:lineRule="auto"/>
+            </w:pPr>
+          </w:p>
+        </w:tc>
+        <w:tc>
+          <w:tcPr>
+            <w:tcW w:w="970" w:type="dxa"/>
+            <w:shd w:val="clear" w:color="auto" w:fill="F2F2F2" w:themeFill="background1" w:themeFillShade="F2"/>
           </w:tcPr>
           <w:p>
             <w:pPr>
@@ -788,7 +944,7 @@
         <w:tc>
           <w:tcPr>
             <w:tcW w:w="1278" w:type="dxa"/>
-            <w:shd w:val="clear" w:color="auto" w:fill="B8CCE4" w:themeFill="accent1" w:themeFillTint="66"/>
+            <w:shd w:val="clear" w:color="auto" w:fill="F2F2F2" w:themeFill="background1" w:themeFillShade="F2"/>
           </w:tcPr>
           <w:p>
             <w:pPr>
@@ -801,7 +957,7 @@
         <w:tc>
           <w:tcPr>
             <w:tcW w:w="720" w:type="dxa"/>
-            <w:shd w:val="clear" w:color="auto" w:fill="B8CCE4" w:themeFill="accent1" w:themeFillTint="66"/>
+            <w:shd w:val="clear" w:color="auto" w:fill="F2F2F2" w:themeFill="background1" w:themeFillShade="F2"/>
           </w:tcPr>
           <w:p>
             <w:pPr>
@@ -819,19 +975,30 @@
         </w:tc>
         <w:tc>
           <w:tcPr>
-            <w:tcW w:w="5670" w:type="dxa"/>
-            <w:shd w:val="clear" w:color="auto" w:fill="B8CCE4" w:themeFill="accent1" w:themeFillTint="66"/>
-          </w:tcPr>
-          <w:p>
-            <w:pPr>
-              <w:spacing w:line="276" w:lineRule="auto"/>
-            </w:pPr>
-          </w:p>
-        </w:tc>
-        <w:tc>
-          <w:tcPr>
-            <w:tcW w:w="1052" w:type="dxa"/>
-            <w:shd w:val="clear" w:color="auto" w:fill="B8CCE4" w:themeFill="accent1" w:themeFillTint="66"/>
+            <w:tcW w:w="806" w:type="dxa"/>
+            <w:shd w:val="clear" w:color="auto" w:fill="F2F2F2" w:themeFill="background1" w:themeFillShade="F2"/>
+          </w:tcPr>
+          <w:p>
+            <w:pPr>
+              <w:jc w:val="center"/>
+            </w:pPr>
+          </w:p>
+        </w:tc>
+        <w:tc>
+          <w:tcPr>
+            <w:tcW w:w="4946" w:type="dxa"/>
+            <w:shd w:val="clear" w:color="auto" w:fill="F2F2F2" w:themeFill="background1" w:themeFillShade="F2"/>
+          </w:tcPr>
+          <w:p>
+            <w:pPr>
+              <w:spacing w:line="276" w:lineRule="auto"/>
+            </w:pPr>
+          </w:p>
+        </w:tc>
+        <w:tc>
+          <w:tcPr>
+            <w:tcW w:w="970" w:type="dxa"/>
+            <w:shd w:val="clear" w:color="auto" w:fill="F2F2F2" w:themeFill="background1" w:themeFillShade="F2"/>
           </w:tcPr>
           <w:p>
             <w:pPr>
@@ -846,7 +1013,7 @@
         <w:tc>
           <w:tcPr>
             <w:tcW w:w="1278" w:type="dxa"/>
-            <w:shd w:val="clear" w:color="auto" w:fill="B8CCE4" w:themeFill="accent1" w:themeFillTint="66"/>
+            <w:shd w:val="clear" w:color="auto" w:fill="F2F2F2" w:themeFill="background1" w:themeFillShade="F2"/>
           </w:tcPr>
           <w:p>
             <w:pPr>
@@ -859,7 +1026,7 @@
         <w:tc>
           <w:tcPr>
             <w:tcW w:w="720" w:type="dxa"/>
-            <w:shd w:val="clear" w:color="auto" w:fill="B8CCE4" w:themeFill="accent1" w:themeFillTint="66"/>
+            <w:shd w:val="clear" w:color="auto" w:fill="F2F2F2" w:themeFill="background1" w:themeFillShade="F2"/>
           </w:tcPr>
           <w:p>
             <w:pPr>
@@ -877,19 +1044,30 @@
         </w:tc>
         <w:tc>
           <w:tcPr>
-            <w:tcW w:w="5670" w:type="dxa"/>
-            <w:shd w:val="clear" w:color="auto" w:fill="B8CCE4" w:themeFill="accent1" w:themeFillTint="66"/>
-          </w:tcPr>
-          <w:p>
-            <w:pPr>
-              <w:spacing w:line="276" w:lineRule="auto"/>
-            </w:pPr>
-          </w:p>
-        </w:tc>
-        <w:tc>
-          <w:tcPr>
-            <w:tcW w:w="1052" w:type="dxa"/>
-            <w:shd w:val="clear" w:color="auto" w:fill="B8CCE4" w:themeFill="accent1" w:themeFillTint="66"/>
+            <w:tcW w:w="806" w:type="dxa"/>
+            <w:shd w:val="clear" w:color="auto" w:fill="F2F2F2" w:themeFill="background1" w:themeFillShade="F2"/>
+          </w:tcPr>
+          <w:p>
+            <w:pPr>
+              <w:jc w:val="center"/>
+            </w:pPr>
+          </w:p>
+        </w:tc>
+        <w:tc>
+          <w:tcPr>
+            <w:tcW w:w="4946" w:type="dxa"/>
+            <w:shd w:val="clear" w:color="auto" w:fill="F2F2F2" w:themeFill="background1" w:themeFillShade="F2"/>
+          </w:tcPr>
+          <w:p>
+            <w:pPr>
+              <w:spacing w:line="276" w:lineRule="auto"/>
+            </w:pPr>
+          </w:p>
+        </w:tc>
+        <w:tc>
+          <w:tcPr>
+            <w:tcW w:w="970" w:type="dxa"/>
+            <w:shd w:val="clear" w:color="auto" w:fill="F2F2F2" w:themeFill="background1" w:themeFillShade="F2"/>
           </w:tcPr>
           <w:p>
             <w:pPr>
@@ -904,7 +1082,7 @@
         <w:tc>
           <w:tcPr>
             <w:tcW w:w="1278" w:type="dxa"/>
-            <w:shd w:val="clear" w:color="auto" w:fill="B8CCE4" w:themeFill="accent1" w:themeFillTint="66"/>
+            <w:shd w:val="clear" w:color="auto" w:fill="F2F2F2" w:themeFill="background1" w:themeFillShade="F2"/>
           </w:tcPr>
           <w:p>
             <w:pPr>
@@ -917,7 +1095,7 @@
         <w:tc>
           <w:tcPr>
             <w:tcW w:w="720" w:type="dxa"/>
-            <w:shd w:val="clear" w:color="auto" w:fill="B8CCE4" w:themeFill="accent1" w:themeFillTint="66"/>
+            <w:shd w:val="clear" w:color="auto" w:fill="F2F2F2" w:themeFill="background1" w:themeFillShade="F2"/>
           </w:tcPr>
           <w:p>
             <w:pPr>
@@ -935,19 +1113,30 @@
         </w:tc>
         <w:tc>
           <w:tcPr>
-            <w:tcW w:w="5670" w:type="dxa"/>
-            <w:shd w:val="clear" w:color="auto" w:fill="B8CCE4" w:themeFill="accent1" w:themeFillTint="66"/>
-          </w:tcPr>
-          <w:p>
-            <w:pPr>
-              <w:spacing w:line="276" w:lineRule="auto"/>
-            </w:pPr>
-          </w:p>
-        </w:tc>
-        <w:tc>
-          <w:tcPr>
-            <w:tcW w:w="1052" w:type="dxa"/>
-            <w:shd w:val="clear" w:color="auto" w:fill="B8CCE4" w:themeFill="accent1" w:themeFillTint="66"/>
+            <w:tcW w:w="806" w:type="dxa"/>
+            <w:shd w:val="clear" w:color="auto" w:fill="F2F2F2" w:themeFill="background1" w:themeFillShade="F2"/>
+          </w:tcPr>
+          <w:p>
+            <w:pPr>
+              <w:jc w:val="center"/>
+            </w:pPr>
+          </w:p>
+        </w:tc>
+        <w:tc>
+          <w:tcPr>
+            <w:tcW w:w="4946" w:type="dxa"/>
+            <w:shd w:val="clear" w:color="auto" w:fill="F2F2F2" w:themeFill="background1" w:themeFillShade="F2"/>
+          </w:tcPr>
+          <w:p>
+            <w:pPr>
+              <w:spacing w:line="276" w:lineRule="auto"/>
+            </w:pPr>
+          </w:p>
+        </w:tc>
+        <w:tc>
+          <w:tcPr>
+            <w:tcW w:w="970" w:type="dxa"/>
+            <w:shd w:val="clear" w:color="auto" w:fill="F2F2F2" w:themeFill="background1" w:themeFillShade="F2"/>
           </w:tcPr>
           <w:p>
             <w:pPr>
@@ -962,7 +1151,7 @@
         <w:tc>
           <w:tcPr>
             <w:tcW w:w="1278" w:type="dxa"/>
-            <w:shd w:val="clear" w:color="auto" w:fill="B8CCE4" w:themeFill="accent1" w:themeFillTint="66"/>
+            <w:shd w:val="clear" w:color="auto" w:fill="F2F2F2" w:themeFill="background1" w:themeFillShade="F2"/>
           </w:tcPr>
           <w:p>
             <w:pPr>
@@ -975,7 +1164,7 @@
         <w:tc>
           <w:tcPr>
             <w:tcW w:w="720" w:type="dxa"/>
-            <w:shd w:val="clear" w:color="auto" w:fill="B8CCE4" w:themeFill="accent1" w:themeFillTint="66"/>
+            <w:shd w:val="clear" w:color="auto" w:fill="F2F2F2" w:themeFill="background1" w:themeFillShade="F2"/>
           </w:tcPr>
           <w:p>
             <w:pPr>
@@ -993,19 +1182,30 @@
         </w:tc>
         <w:tc>
           <w:tcPr>
-            <w:tcW w:w="5670" w:type="dxa"/>
-            <w:shd w:val="clear" w:color="auto" w:fill="B8CCE4" w:themeFill="accent1" w:themeFillTint="66"/>
-          </w:tcPr>
-          <w:p>
-            <w:pPr>
-              <w:spacing w:line="276" w:lineRule="auto"/>
-            </w:pPr>
-          </w:p>
-        </w:tc>
-        <w:tc>
-          <w:tcPr>
-            <w:tcW w:w="1052" w:type="dxa"/>
-            <w:shd w:val="clear" w:color="auto" w:fill="B8CCE4" w:themeFill="accent1" w:themeFillTint="66"/>
+            <w:tcW w:w="806" w:type="dxa"/>
+            <w:shd w:val="clear" w:color="auto" w:fill="F2F2F2" w:themeFill="background1" w:themeFillShade="F2"/>
+          </w:tcPr>
+          <w:p>
+            <w:pPr>
+              <w:jc w:val="center"/>
+            </w:pPr>
+          </w:p>
+        </w:tc>
+        <w:tc>
+          <w:tcPr>
+            <w:tcW w:w="4946" w:type="dxa"/>
+            <w:shd w:val="clear" w:color="auto" w:fill="F2F2F2" w:themeFill="background1" w:themeFillShade="F2"/>
+          </w:tcPr>
+          <w:p>
+            <w:pPr>
+              <w:spacing w:line="276" w:lineRule="auto"/>
+            </w:pPr>
+          </w:p>
+        </w:tc>
+        <w:tc>
+          <w:tcPr>
+            <w:tcW w:w="970" w:type="dxa"/>
+            <w:shd w:val="clear" w:color="auto" w:fill="F2F2F2" w:themeFill="background1" w:themeFillShade="F2"/>
           </w:tcPr>
           <w:p>
             <w:pPr>
@@ -1020,7 +1220,7 @@
         <w:tc>
           <w:tcPr>
             <w:tcW w:w="1278" w:type="dxa"/>
-            <w:shd w:val="clear" w:color="auto" w:fill="B8CCE4" w:themeFill="accent1" w:themeFillTint="66"/>
+            <w:shd w:val="clear" w:color="auto" w:fill="F2F2F2" w:themeFill="background1" w:themeFillShade="F2"/>
           </w:tcPr>
           <w:p>
             <w:pPr>
@@ -1033,7 +1233,7 @@
         <w:tc>
           <w:tcPr>
             <w:tcW w:w="720" w:type="dxa"/>
-            <w:shd w:val="clear" w:color="auto" w:fill="B8CCE4" w:themeFill="accent1" w:themeFillTint="66"/>
+            <w:shd w:val="clear" w:color="auto" w:fill="F2F2F2" w:themeFill="background1" w:themeFillShade="F2"/>
           </w:tcPr>
           <w:p>
             <w:pPr>
@@ -1051,19 +1251,30 @@
         </w:tc>
         <w:tc>
           <w:tcPr>
-            <w:tcW w:w="5670" w:type="dxa"/>
-            <w:shd w:val="clear" w:color="auto" w:fill="B8CCE4" w:themeFill="accent1" w:themeFillTint="66"/>
-          </w:tcPr>
-          <w:p>
-            <w:pPr>
-              <w:spacing w:line="276" w:lineRule="auto"/>
-            </w:pPr>
-          </w:p>
-        </w:tc>
-        <w:tc>
-          <w:tcPr>
-            <w:tcW w:w="1052" w:type="dxa"/>
-            <w:shd w:val="clear" w:color="auto" w:fill="B8CCE4" w:themeFill="accent1" w:themeFillTint="66"/>
+            <w:tcW w:w="806" w:type="dxa"/>
+            <w:shd w:val="clear" w:color="auto" w:fill="F2F2F2" w:themeFill="background1" w:themeFillShade="F2"/>
+          </w:tcPr>
+          <w:p>
+            <w:pPr>
+              <w:jc w:val="center"/>
+            </w:pPr>
+          </w:p>
+        </w:tc>
+        <w:tc>
+          <w:tcPr>
+            <w:tcW w:w="4946" w:type="dxa"/>
+            <w:shd w:val="clear" w:color="auto" w:fill="F2F2F2" w:themeFill="background1" w:themeFillShade="F2"/>
+          </w:tcPr>
+          <w:p>
+            <w:pPr>
+              <w:spacing w:line="276" w:lineRule="auto"/>
+            </w:pPr>
+          </w:p>
+        </w:tc>
+        <w:tc>
+          <w:tcPr>
+            <w:tcW w:w="970" w:type="dxa"/>
+            <w:shd w:val="clear" w:color="auto" w:fill="F2F2F2" w:themeFill="background1" w:themeFillShade="F2"/>
           </w:tcPr>
           <w:p>
             <w:pPr>
@@ -1078,7 +1289,7 @@
         <w:tc>
           <w:tcPr>
             <w:tcW w:w="1278" w:type="dxa"/>
-            <w:shd w:val="clear" w:color="auto" w:fill="B8CCE4" w:themeFill="accent1" w:themeFillTint="66"/>
+            <w:shd w:val="clear" w:color="auto" w:fill="F2F2F2" w:themeFill="background1" w:themeFillShade="F2"/>
           </w:tcPr>
           <w:p>
             <w:pPr>
@@ -1091,7 +1302,7 @@
         <w:tc>
           <w:tcPr>
             <w:tcW w:w="720" w:type="dxa"/>
-            <w:shd w:val="clear" w:color="auto" w:fill="B8CCE4" w:themeFill="accent1" w:themeFillTint="66"/>
+            <w:shd w:val="clear" w:color="auto" w:fill="F2F2F2" w:themeFill="background1" w:themeFillShade="F2"/>
           </w:tcPr>
           <w:p>
             <w:pPr>
@@ -1109,19 +1320,30 @@
         </w:tc>
         <w:tc>
           <w:tcPr>
-            <w:tcW w:w="5670" w:type="dxa"/>
-            <w:shd w:val="clear" w:color="auto" w:fill="B8CCE4" w:themeFill="accent1" w:themeFillTint="66"/>
-          </w:tcPr>
-          <w:p>
-            <w:pPr>
-              <w:spacing w:line="276" w:lineRule="auto"/>
-            </w:pPr>
-          </w:p>
-        </w:tc>
-        <w:tc>
-          <w:tcPr>
-            <w:tcW w:w="1052" w:type="dxa"/>
-            <w:shd w:val="clear" w:color="auto" w:fill="B8CCE4" w:themeFill="accent1" w:themeFillTint="66"/>
+            <w:tcW w:w="806" w:type="dxa"/>
+            <w:shd w:val="clear" w:color="auto" w:fill="F2F2F2" w:themeFill="background1" w:themeFillShade="F2"/>
+          </w:tcPr>
+          <w:p>
+            <w:pPr>
+              <w:jc w:val="center"/>
+            </w:pPr>
+          </w:p>
+        </w:tc>
+        <w:tc>
+          <w:tcPr>
+            <w:tcW w:w="4946" w:type="dxa"/>
+            <w:shd w:val="clear" w:color="auto" w:fill="F2F2F2" w:themeFill="background1" w:themeFillShade="F2"/>
+          </w:tcPr>
+          <w:p>
+            <w:pPr>
+              <w:spacing w:line="276" w:lineRule="auto"/>
+            </w:pPr>
+          </w:p>
+        </w:tc>
+        <w:tc>
+          <w:tcPr>
+            <w:tcW w:w="970" w:type="dxa"/>
+            <w:shd w:val="clear" w:color="auto" w:fill="F2F2F2" w:themeFill="background1" w:themeFillShade="F2"/>
           </w:tcPr>
           <w:p>
             <w:pPr>
@@ -1136,7 +1358,7 @@
         <w:tc>
           <w:tcPr>
             <w:tcW w:w="1278" w:type="dxa"/>
-            <w:shd w:val="clear" w:color="auto" w:fill="B8CCE4" w:themeFill="accent1" w:themeFillTint="66"/>
+            <w:shd w:val="clear" w:color="auto" w:fill="F2F2F2" w:themeFill="background1" w:themeFillShade="F2"/>
           </w:tcPr>
           <w:p>
             <w:pPr>
@@ -1149,7 +1371,7 @@
         <w:tc>
           <w:tcPr>
             <w:tcW w:w="720" w:type="dxa"/>
-            <w:shd w:val="clear" w:color="auto" w:fill="B8CCE4" w:themeFill="accent1" w:themeFillTint="66"/>
+            <w:shd w:val="clear" w:color="auto" w:fill="F2F2F2" w:themeFill="background1" w:themeFillShade="F2"/>
           </w:tcPr>
           <w:p>
             <w:pPr>
@@ -1167,19 +1389,30 @@
         </w:tc>
         <w:tc>
           <w:tcPr>
-            <w:tcW w:w="5670" w:type="dxa"/>
-            <w:shd w:val="clear" w:color="auto" w:fill="B8CCE4" w:themeFill="accent1" w:themeFillTint="66"/>
-          </w:tcPr>
-          <w:p>
-            <w:pPr>
-              <w:spacing w:line="276" w:lineRule="auto"/>
-            </w:pPr>
-          </w:p>
-        </w:tc>
-        <w:tc>
-          <w:tcPr>
-            <w:tcW w:w="1052" w:type="dxa"/>
-            <w:shd w:val="clear" w:color="auto" w:fill="B8CCE4" w:themeFill="accent1" w:themeFillTint="66"/>
+            <w:tcW w:w="806" w:type="dxa"/>
+            <w:shd w:val="clear" w:color="auto" w:fill="F2F2F2" w:themeFill="background1" w:themeFillShade="F2"/>
+          </w:tcPr>
+          <w:p>
+            <w:pPr>
+              <w:jc w:val="center"/>
+            </w:pPr>
+          </w:p>
+        </w:tc>
+        <w:tc>
+          <w:tcPr>
+            <w:tcW w:w="4946" w:type="dxa"/>
+            <w:shd w:val="clear" w:color="auto" w:fill="F2F2F2" w:themeFill="background1" w:themeFillShade="F2"/>
+          </w:tcPr>
+          <w:p>
+            <w:pPr>
+              <w:spacing w:line="276" w:lineRule="auto"/>
+            </w:pPr>
+          </w:p>
+        </w:tc>
+        <w:tc>
+          <w:tcPr>
+            <w:tcW w:w="970" w:type="dxa"/>
+            <w:shd w:val="clear" w:color="auto" w:fill="F2F2F2" w:themeFill="background1" w:themeFillShade="F2"/>
           </w:tcPr>
           <w:p>
             <w:pPr>
@@ -1194,7 +1427,7 @@
         <w:tc>
           <w:tcPr>
             <w:tcW w:w="1278" w:type="dxa"/>
-            <w:shd w:val="clear" w:color="auto" w:fill="B8CCE4" w:themeFill="accent1" w:themeFillTint="66"/>
+            <w:shd w:val="clear" w:color="auto" w:fill="F2F2F2" w:themeFill="background1" w:themeFillShade="F2"/>
           </w:tcPr>
           <w:p>
             <w:pPr>
@@ -1207,7 +1440,7 @@
         <w:tc>
           <w:tcPr>
             <w:tcW w:w="720" w:type="dxa"/>
-            <w:shd w:val="clear" w:color="auto" w:fill="B8CCE4" w:themeFill="accent1" w:themeFillTint="66"/>
+            <w:shd w:val="clear" w:color="auto" w:fill="F2F2F2" w:themeFill="background1" w:themeFillShade="F2"/>
           </w:tcPr>
           <w:p>
             <w:pPr>
@@ -1225,19 +1458,30 @@
         </w:tc>
         <w:tc>
           <w:tcPr>
-            <w:tcW w:w="5670" w:type="dxa"/>
-            <w:shd w:val="clear" w:color="auto" w:fill="B8CCE4" w:themeFill="accent1" w:themeFillTint="66"/>
-          </w:tcPr>
-          <w:p>
-            <w:pPr>
-              <w:spacing w:line="276" w:lineRule="auto"/>
-            </w:pPr>
-          </w:p>
-        </w:tc>
-        <w:tc>
-          <w:tcPr>
-            <w:tcW w:w="1052" w:type="dxa"/>
-            <w:shd w:val="clear" w:color="auto" w:fill="B8CCE4" w:themeFill="accent1" w:themeFillTint="66"/>
+            <w:tcW w:w="806" w:type="dxa"/>
+            <w:shd w:val="clear" w:color="auto" w:fill="F2F2F2" w:themeFill="background1" w:themeFillShade="F2"/>
+          </w:tcPr>
+          <w:p>
+            <w:pPr>
+              <w:jc w:val="center"/>
+            </w:pPr>
+          </w:p>
+        </w:tc>
+        <w:tc>
+          <w:tcPr>
+            <w:tcW w:w="4946" w:type="dxa"/>
+            <w:shd w:val="clear" w:color="auto" w:fill="F2F2F2" w:themeFill="background1" w:themeFillShade="F2"/>
+          </w:tcPr>
+          <w:p>
+            <w:pPr>
+              <w:spacing w:line="276" w:lineRule="auto"/>
+            </w:pPr>
+          </w:p>
+        </w:tc>
+        <w:tc>
+          <w:tcPr>
+            <w:tcW w:w="970" w:type="dxa"/>
+            <w:shd w:val="clear" w:color="auto" w:fill="F2F2F2" w:themeFill="background1" w:themeFillShade="F2"/>
           </w:tcPr>
           <w:p>
             <w:pPr>
@@ -1252,7 +1496,7 @@
         <w:tc>
           <w:tcPr>
             <w:tcW w:w="1278" w:type="dxa"/>
-            <w:shd w:val="clear" w:color="auto" w:fill="B8CCE4" w:themeFill="accent1" w:themeFillTint="66"/>
+            <w:shd w:val="clear" w:color="auto" w:fill="F2F2F2" w:themeFill="background1" w:themeFillShade="F2"/>
           </w:tcPr>
           <w:p>
             <w:pPr>
@@ -1265,7 +1509,7 @@
         <w:tc>
           <w:tcPr>
             <w:tcW w:w="720" w:type="dxa"/>
-            <w:shd w:val="clear" w:color="auto" w:fill="B8CCE4" w:themeFill="accent1" w:themeFillTint="66"/>
+            <w:shd w:val="clear" w:color="auto" w:fill="F2F2F2" w:themeFill="background1" w:themeFillShade="F2"/>
           </w:tcPr>
           <w:p>
             <w:pPr>
@@ -1283,19 +1527,30 @@
         </w:tc>
         <w:tc>
           <w:tcPr>
-            <w:tcW w:w="5670" w:type="dxa"/>
-            <w:shd w:val="clear" w:color="auto" w:fill="B8CCE4" w:themeFill="accent1" w:themeFillTint="66"/>
-          </w:tcPr>
-          <w:p>
-            <w:pPr>
-              <w:spacing w:line="276" w:lineRule="auto"/>
-            </w:pPr>
-          </w:p>
-        </w:tc>
-        <w:tc>
-          <w:tcPr>
-            <w:tcW w:w="1052" w:type="dxa"/>
-            <w:shd w:val="clear" w:color="auto" w:fill="B8CCE4" w:themeFill="accent1" w:themeFillTint="66"/>
+            <w:tcW w:w="806" w:type="dxa"/>
+            <w:shd w:val="clear" w:color="auto" w:fill="F2F2F2" w:themeFill="background1" w:themeFillShade="F2"/>
+          </w:tcPr>
+          <w:p>
+            <w:pPr>
+              <w:jc w:val="center"/>
+            </w:pPr>
+          </w:p>
+        </w:tc>
+        <w:tc>
+          <w:tcPr>
+            <w:tcW w:w="4946" w:type="dxa"/>
+            <w:shd w:val="clear" w:color="auto" w:fill="F2F2F2" w:themeFill="background1" w:themeFillShade="F2"/>
+          </w:tcPr>
+          <w:p>
+            <w:pPr>
+              <w:spacing w:line="276" w:lineRule="auto"/>
+            </w:pPr>
+          </w:p>
+        </w:tc>
+        <w:tc>
+          <w:tcPr>
+            <w:tcW w:w="970" w:type="dxa"/>
+            <w:shd w:val="clear" w:color="auto" w:fill="F2F2F2" w:themeFill="background1" w:themeFillShade="F2"/>
           </w:tcPr>
           <w:p>
             <w:pPr>
@@ -1310,7 +1565,7 @@
         <w:tc>
           <w:tcPr>
             <w:tcW w:w="1278" w:type="dxa"/>
-            <w:shd w:val="clear" w:color="auto" w:fill="B8CCE4" w:themeFill="accent1" w:themeFillTint="66"/>
+            <w:shd w:val="clear" w:color="auto" w:fill="F2F2F2" w:themeFill="background1" w:themeFillShade="F2"/>
           </w:tcPr>
           <w:p>
             <w:pPr>
@@ -1333,18 +1588,61 @@
         <w:rPr>
           <w:lang w:val="pt-BR"/>
         </w:rPr>
+        <w:fldChar w:fldCharType="begin"/>
+      </w:r>
+      <w:r>
+        <w:rPr>
+          <w:lang w:val="pt-BR"/>
+        </w:rPr>
+        <w:instrText xml:space="preserve"> HYPERLINK "http://epf.eclipse.org/wikis/openup/" </w:instrText>
+      </w:r>
+      <w:r>
+        <w:rPr>
+          <w:lang w:val="pt-BR"/>
+        </w:rPr>
+      </w:r>
+      <w:r>
+        <w:rPr>
+          <w:lang w:val="pt-BR"/>
+        </w:rPr>
+        <w:fldChar w:fldCharType="separate"/>
+      </w:r>
+      <w:r>
+        <w:rPr>
+          <w:rStyle w:val="Hyperlink"/>
+          <w:lang w:val="pt-BR"/>
+        </w:rPr>
         <w:t>http://epf.eclipse.org/wikis/openup/</w:t>
+      </w:r>
+      <w:r>
+        <w:rPr>
+          <w:lang w:val="pt-BR"/>
+        </w:rPr>
+        <w:fldChar w:fldCharType="end"/>
       </w:r>
     </w:p>
     <w:p>
-      <w:hyperlink r:id="rId7" w:history="1">
-        <w:r>
-          <w:rPr>
-            <w:rStyle w:val="Hyperlink"/>
-          </w:rPr>
-          <w:t>https://soundcloud.com</w:t>
-        </w:r>
-      </w:hyperlink>
+      <w:r>
+        <w:fldChar w:fldCharType="begin"/>
+      </w:r>
+      <w:r>
+        <w:instrText xml:space="preserve"> HYPERLINK "https://soundcloud.com" </w:instrText>
+      </w:r>
+      <w:r>
+        <w:fldChar w:fldCharType="separate"/>
+      </w:r>
+      <w:r>
+        <w:rPr>
+          <w:rStyle w:val="Hyperlink"/>
+        </w:rPr>
+        <w:t>https://soundcloud.com</w:t>
+      </w:r>
+      <w:r>
+        <w:rPr>
+          <w:rStyle w:val="Hyperlink"/>
+        </w:rPr>
+        <w:fldChar w:fldCharType="end"/>
+      </w:r>
       <w:proofErr w:type="gramStart"/>
       <w:r>
         <w:t xml:space="preserve">   </w:t>
@@ -2135,6 +2433,18 @@
     <w:rsid w:val="00E03CFE"/>
     <w:rPr>
       <w:color w:val="0000FF" w:themeColor="hyperlink"/>
+      <w:u w:val="single"/>
+    </w:rPr>
+  </w:style>
+  <w:style w:type="character" w:styleId="HiperlinkVisitado">
+    <w:name w:val="FollowedHyperlink"/>
+    <w:basedOn w:val="Fontepargpadro"/>
+    <w:uiPriority w:val="99"/>
+    <w:semiHidden/>
+    <w:unhideWhenUsed/>
+    <w:rsid w:val="00495E1B"/>
+    <w:rPr>
+      <w:color w:val="800080" w:themeColor="followedHyperlink"/>
       <w:u w:val="single"/>
     </w:rPr>
   </w:style>
@@ -2658,7 +2968,7 @@
 </file>
 
 <file path=customXml/itemProps1.xml><?xml version="1.0" encoding="utf-8"?>
-<ds:datastoreItem xmlns:ds="http://schemas.openxmlformats.org/officeDocument/2006/customXml" ds:itemID="{C3CA290C-B3CF-44AD-BCC7-DC2E459BAE8F}">
+<ds:datastoreItem xmlns:ds="http://schemas.openxmlformats.org/officeDocument/2006/customXml" ds:itemID="{C75A40F5-65E6-4FEF-A2AA-54FCE23AE128}">
   <ds:schemaRefs>
     <ds:schemaRef ds:uri="http://schemas.openxmlformats.org/officeDocument/2006/bibliography"/>
   </ds:schemaRefs>

</xml_diff>

<commit_message>
2014 04 22 21:00
Edição tab atvidades
</commit_message>
<xml_diff>
--- a/Tabelas de atividades.docx
+++ b/Tabelas de atividades.docx
@@ -1,6 +1,6 @@
 
 <file path=word/document.xml><?xml version="1.0" encoding="utf-8"?>
-<w:document xmlns:wpc="http://schemas.microsoft.com/office/word/2010/wordprocessingCanvas" xmlns:mc="http://schemas.openxmlformats.org/markup-compatibility/2006" xmlns:o="urn:schemas-microsoft-com:office:office" xmlns:r="http://schemas.openxmlformats.org/officeDocument/2006/relationships" xmlns:m="http://schemas.openxmlformats.org/officeDocument/2006/math" xmlns:v="urn:schemas-microsoft-com:vml" xmlns:wp14="http://schemas.microsoft.com/office/word/2010/wordprocessingDrawing" xmlns:wp="http://schemas.openxmlformats.org/drawingml/2006/wordprocessingDrawing" xmlns:w10="urn:schemas-microsoft-com:office:word" xmlns:w="http://schemas.openxmlformats.org/wordprocessingml/2006/main" xmlns:w14="http://schemas.microsoft.com/office/word/2010/wordml" xmlns:wpg="http://schemas.microsoft.com/office/word/2010/wordprocessingGroup" xmlns:wpi="http://schemas.microsoft.com/office/word/2010/wordprocessingInk" xmlns:wne="http://schemas.microsoft.com/office/word/2006/wordml" xmlns:wps="http://schemas.microsoft.com/office/word/2010/wordprocessingShape" mc:Ignorable="w14 wp14">
+<w:document xmlns:ve="http://schemas.openxmlformats.org/markup-compatibility/2006" xmlns:o="urn:schemas-microsoft-com:office:office" xmlns:r="http://schemas.openxmlformats.org/officeDocument/2006/relationships" xmlns:m="http://schemas.openxmlformats.org/officeDocument/2006/math" xmlns:v="urn:schemas-microsoft-com:vml" xmlns:wp="http://schemas.openxmlformats.org/drawingml/2006/wordprocessingDrawing" xmlns:w10="urn:schemas-microsoft-com:office:word" xmlns:w="http://schemas.openxmlformats.org/wordprocessingml/2006/main" xmlns:wne="http://schemas.microsoft.com/office/word/2006/wordml">
   <w:body>
     <w:p>
       <w:r>
@@ -11,7 +11,7 @@
       <w:tblPr>
         <w:tblStyle w:val="Tabelacomgrade"/>
         <w:tblW w:w="0" w:type="auto"/>
-        <w:tblLook w:val="04A0" w:firstRow="1" w:lastRow="0" w:firstColumn="1" w:lastColumn="0" w:noHBand="0" w:noVBand="1"/>
+        <w:tblLook w:val="04A0"/>
       </w:tblPr>
       <w:tblGrid>
         <w:gridCol w:w="720"/>
@@ -413,6 +413,14 @@
               <w:t xml:space="preserve">Fazer casos de uso </w:t>
             </w:r>
           </w:p>
+          <w:p>
+            <w:pPr>
+              <w:spacing w:line="276" w:lineRule="auto"/>
+            </w:pPr>
+            <w:r>
+              <w:t xml:space="preserve">    </w:t>
+            </w:r>
+          </w:p>
         </w:tc>
         <w:tc>
           <w:tcPr>
@@ -493,6 +501,14 @@
               <w:t xml:space="preserve">Requisitos do sistema </w:t>
             </w:r>
           </w:p>
+          <w:p>
+            <w:pPr>
+              <w:spacing w:line="276" w:lineRule="auto"/>
+            </w:pPr>
+            <w:r>
+              <w:t xml:space="preserve">   </w:t>
+            </w:r>
+          </w:p>
         </w:tc>
         <w:tc>
           <w:tcPr>
@@ -504,6 +520,7 @@
               <w:spacing w:line="276" w:lineRule="auto"/>
               <w:jc w:val="center"/>
             </w:pPr>
+            <w:proofErr w:type="gramStart"/>
             <w:r>
               <w:t>?</w:t>
             </w:r>
@@ -518,6 +535,7 @@
             <w:pPr>
               <w:jc w:val="center"/>
             </w:pPr>
+            <w:proofErr w:type="gramEnd"/>
           </w:p>
         </w:tc>
       </w:tr>
@@ -570,6 +588,14 @@
               <w:t>Descrição de caso de uso</w:t>
             </w:r>
           </w:p>
+          <w:p>
+            <w:pPr>
+              <w:spacing w:line="276" w:lineRule="auto"/>
+            </w:pPr>
+            <w:r>
+              <w:t xml:space="preserve"> </w:t>
+            </w:r>
+          </w:p>
         </w:tc>
         <w:tc>
           <w:tcPr>
@@ -581,6 +607,7 @@
               <w:spacing w:line="276" w:lineRule="auto"/>
               <w:jc w:val="center"/>
             </w:pPr>
+            <w:proofErr w:type="gramStart"/>
             <w:r>
               <w:t>?</w:t>
             </w:r>
@@ -595,6 +622,7 @@
             <w:pPr>
               <w:jc w:val="center"/>
             </w:pPr>
+            <w:proofErr w:type="gramEnd"/>
           </w:p>
         </w:tc>
       </w:tr>
@@ -647,6 +675,22 @@
               <w:t>Escolher um caso de uso</w:t>
             </w:r>
           </w:p>
+          <w:p>
+            <w:pPr>
+              <w:spacing w:line="276" w:lineRule="auto"/>
+            </w:pPr>
+            <w:r>
+              <w:t xml:space="preserve">  </w:t>
+            </w:r>
+            <w:proofErr w:type="gramStart"/>
+            <w:r>
+              <w:t>6.1 Controle</w:t>
+            </w:r>
+            <w:proofErr w:type="gramEnd"/>
+            <w:r>
+              <w:t xml:space="preserve"> de caixa</w:t>
+            </w:r>
+          </w:p>
         </w:tc>
         <w:tc>
           <w:tcPr>
@@ -658,6 +702,7 @@
               <w:spacing w:line="276" w:lineRule="auto"/>
               <w:jc w:val="center"/>
             </w:pPr>
+            <w:proofErr w:type="gramStart"/>
             <w:r>
               <w:t>?</w:t>
             </w:r>
@@ -672,6 +717,7 @@
             <w:pPr>
               <w:jc w:val="center"/>
             </w:pPr>
+            <w:proofErr w:type="gramEnd"/>
           </w:p>
         </w:tc>
       </w:tr>
@@ -1584,65 +1630,25 @@
           <w:lang w:val="pt-BR"/>
         </w:rPr>
       </w:pPr>
-      <w:r>
-        <w:rPr>
-          <w:lang w:val="pt-BR"/>
-        </w:rPr>
-        <w:fldChar w:fldCharType="begin"/>
-      </w:r>
-      <w:r>
-        <w:rPr>
-          <w:lang w:val="pt-BR"/>
-        </w:rPr>
-        <w:instrText xml:space="preserve"> HYPERLINK "http://epf.eclipse.org/wikis/openup/" </w:instrText>
-      </w:r>
-      <w:r>
-        <w:rPr>
-          <w:lang w:val="pt-BR"/>
-        </w:rPr>
-      </w:r>
-      <w:r>
-        <w:rPr>
-          <w:lang w:val="pt-BR"/>
-        </w:rPr>
-        <w:fldChar w:fldCharType="separate"/>
-      </w:r>
-      <w:r>
-        <w:rPr>
-          <w:rStyle w:val="Hyperlink"/>
-          <w:lang w:val="pt-BR"/>
-        </w:rPr>
-        <w:t>http://epf.eclipse.org/wikis/openup/</w:t>
-      </w:r>
-      <w:r>
-        <w:rPr>
-          <w:lang w:val="pt-BR"/>
-        </w:rPr>
-        <w:fldChar w:fldCharType="end"/>
-      </w:r>
+      <w:hyperlink r:id="rId6" w:history="1">
+        <w:r>
+          <w:rPr>
+            <w:rStyle w:val="Hyperlink"/>
+            <w:lang w:val="pt-BR"/>
+          </w:rPr>
+          <w:t>http://epf.eclipse.org/wikis/openup/</w:t>
+        </w:r>
+      </w:hyperlink>
     </w:p>
     <w:p>
-      <w:r>
-        <w:fldChar w:fldCharType="begin"/>
-      </w:r>
-      <w:r>
-        <w:instrText xml:space="preserve"> HYPERLINK "https://soundcloud.com" </w:instrText>
-      </w:r>
-      <w:r>
-        <w:fldChar w:fldCharType="separate"/>
-      </w:r>
-      <w:r>
-        <w:rPr>
-          <w:rStyle w:val="Hyperlink"/>
-        </w:rPr>
-        <w:t>https://soundcloud.com</w:t>
-      </w:r>
-      <w:r>
-        <w:rPr>
-          <w:rStyle w:val="Hyperlink"/>
-        </w:rPr>
-        <w:fldChar w:fldCharType="end"/>
-      </w:r>
+      <w:hyperlink r:id="rId7" w:history="1">
+        <w:r>
+          <w:rPr>
+            <w:rStyle w:val="Hyperlink"/>
+          </w:rPr>
+          <w:t>https://soundcloud.com</w:t>
+        </w:r>
+      </w:hyperlink>
       <w:proofErr w:type="gramStart"/>
       <w:r>
         <w:t xml:space="preserve">   </w:t>
@@ -1673,7 +1679,7 @@
 </file>
 
 <file path=word/numbering.xml><?xml version="1.0" encoding="utf-8"?>
-<w:numbering xmlns:wpc="http://schemas.microsoft.com/office/word/2010/wordprocessingCanvas" xmlns:mc="http://schemas.openxmlformats.org/markup-compatibility/2006" xmlns:o="urn:schemas-microsoft-com:office:office" xmlns:r="http://schemas.openxmlformats.org/officeDocument/2006/relationships" xmlns:m="http://schemas.openxmlformats.org/officeDocument/2006/math" xmlns:v="urn:schemas-microsoft-com:vml" xmlns:wp14="http://schemas.microsoft.com/office/word/2010/wordprocessingDrawing" xmlns:wp="http://schemas.openxmlformats.org/drawingml/2006/wordprocessingDrawing" xmlns:w10="urn:schemas-microsoft-com:office:word" xmlns:w="http://schemas.openxmlformats.org/wordprocessingml/2006/main" xmlns:w14="http://schemas.microsoft.com/office/word/2010/wordml" xmlns:wpg="http://schemas.microsoft.com/office/word/2010/wordprocessingGroup" xmlns:wpi="http://schemas.microsoft.com/office/word/2010/wordprocessingInk" xmlns:wne="http://schemas.microsoft.com/office/word/2006/wordml" xmlns:wps="http://schemas.microsoft.com/office/word/2010/wordprocessingShape" mc:Ignorable="w14 wp14">
+<w:numbering xmlns:ve="http://schemas.openxmlformats.org/markup-compatibility/2006" xmlns:o="urn:schemas-microsoft-com:office:office" xmlns:r="http://schemas.openxmlformats.org/officeDocument/2006/relationships" xmlns:m="http://schemas.openxmlformats.org/officeDocument/2006/math" xmlns:v="urn:schemas-microsoft-com:vml" xmlns:wp="http://schemas.openxmlformats.org/drawingml/2006/wordprocessingDrawing" xmlns:w10="urn:schemas-microsoft-com:office:word" xmlns:w="http://schemas.openxmlformats.org/wordprocessingml/2006/main" xmlns:wne="http://schemas.microsoft.com/office/word/2006/wordml">
   <w:abstractNum w:abstractNumId="0">
     <w:nsid w:val="0B1D069B"/>
     <w:multiLevelType w:val="hybridMultilevel"/>
@@ -2167,7 +2173,7 @@
 </file>
 
 <file path=word/styles.xml><?xml version="1.0" encoding="utf-8"?>
-<w:styles xmlns:mc="http://schemas.openxmlformats.org/markup-compatibility/2006" xmlns:r="http://schemas.openxmlformats.org/officeDocument/2006/relationships" xmlns:w="http://schemas.openxmlformats.org/wordprocessingml/2006/main" xmlns:w14="http://schemas.microsoft.com/office/word/2010/wordml" mc:Ignorable="w14">
+<w:styles xmlns:r="http://schemas.openxmlformats.org/officeDocument/2006/relationships" xmlns:w="http://schemas.openxmlformats.org/wordprocessingml/2006/main">
   <w:docDefaults>
     <w:rPrDefault>
       <w:rPr>
@@ -2339,6 +2345,7 @@
     <w:uiPriority w:val="99"/>
     <w:semiHidden/>
     <w:unhideWhenUsed/>
+    <w:qFormat/>
     <w:tblPr>
       <w:tblInd w:w="0" w:type="dxa"/>
       <w:tblCellMar>
@@ -2968,7 +2975,7 @@
 </file>
 
 <file path=customXml/itemProps1.xml><?xml version="1.0" encoding="utf-8"?>
-<ds:datastoreItem xmlns:ds="http://schemas.openxmlformats.org/officeDocument/2006/customXml" ds:itemID="{C75A40F5-65E6-4FEF-A2AA-54FCE23AE128}">
+<ds:datastoreItem xmlns:ds="http://schemas.openxmlformats.org/officeDocument/2006/customXml" ds:itemID="{EDED739F-68F4-467C-A7D5-3938E6D6407C}">
   <ds:schemaRefs>
     <ds:schemaRef ds:uri="http://schemas.openxmlformats.org/officeDocument/2006/bibliography"/>
   </ds:schemaRefs>

</xml_diff>